<commit_message>
Updates in Slides and Lab Manual
</commit_message>
<xml_diff>
--- a/LabManual/MAD-LabManual.docx
+++ b/LabManual/MAD-LabManual.docx
@@ -4520,7 +4520,1036 @@
         <w:t>Takes an item from data and renders it into the list.</w:t>
       </w:r>
     </w:p>
+    <w:p>
+      <w:pPr>
+        <w:pStyle w:val="Heading2"/>
+      </w:pPr>
+      <w:r>
+        <w:t>Passing Props:</w:t>
+      </w:r>
+    </w:p>
+    <w:p>
+      <w:r>
+        <w:t>We learned that the best approach to maintainable code is to divide it into components.</w:t>
+      </w:r>
+      <w:r>
+        <w:t xml:space="preserve"> Now the question is:</w:t>
+      </w:r>
+    </w:p>
+    <w:p>
+      <w:pPr>
+        <w:rPr>
+          <w:b/>
+        </w:rPr>
+      </w:pPr>
+      <w:r>
+        <w:rPr>
+          <w:b/>
+        </w:rPr>
+        <w:t>How to pass the data from one React component to another component?</w:t>
+      </w:r>
+    </w:p>
+    <w:p>
+      <w:r>
+        <w:t xml:space="preserve">You will always find the props as first argument in the function signature of a function component, which just the JavaScript object holding all data is passed from component to component, you can </w:t>
+      </w:r>
+      <w:proofErr w:type="spellStart"/>
+      <w:r>
+        <w:t>destructure</w:t>
+      </w:r>
+      <w:proofErr w:type="spellEnd"/>
+      <w:r>
+        <w:t xml:space="preserve"> the props early. One would call it React Props </w:t>
+      </w:r>
+      <w:proofErr w:type="spellStart"/>
+      <w:r>
+        <w:t>Destructuring</w:t>
+      </w:r>
+      <w:proofErr w:type="spellEnd"/>
+      <w:r>
+        <w:t>:</w:t>
+      </w:r>
+    </w:p>
+    <w:p>
+      <w:pPr>
+        <w:pStyle w:val="Heading3"/>
+      </w:pPr>
+      <w:proofErr w:type="spellStart"/>
+      <w:r>
+        <w:t>Props.children</w:t>
+      </w:r>
+      <w:proofErr w:type="spellEnd"/>
+    </w:p>
+    <w:p>
+      <w:r>
+        <w:t xml:space="preserve">In JSX expressions that contain both an opening tag and a closing tag, the content between those tags is passed as a special prop: </w:t>
+      </w:r>
+      <w:proofErr w:type="spellStart"/>
+      <w:r>
+        <w:t>props.children</w:t>
+      </w:r>
+      <w:proofErr w:type="spellEnd"/>
+    </w:p>
+    <w:p>
+      <w:pPr>
+        <w:pStyle w:val="Heading3"/>
+      </w:pPr>
+      <w:r>
+        <w:t>Passing String:</w:t>
+      </w:r>
+    </w:p>
+    <w:p>
+      <w:r>
+        <w:rPr>
+          <w:noProof/>
+        </w:rPr>
+        <w:drawing>
+          <wp:inline distT="0" distB="0" distL="0" distR="0" wp14:anchorId="64484354" wp14:editId="62A005B6">
+            <wp:extent cx="4895850" cy="2800350"/>
+            <wp:effectExtent l="0" t="0" r="0" b="0"/>
+            <wp:docPr id="5" name="Picture 5"/>
+            <wp:cNvGraphicFramePr>
+              <a:graphicFrameLocks xmlns:a="http://schemas.openxmlformats.org/drawingml/2006/main" noChangeAspect="1"/>
+            </wp:cNvGraphicFramePr>
+            <a:graphic xmlns:a="http://schemas.openxmlformats.org/drawingml/2006/main">
+              <a:graphicData uri="http://schemas.openxmlformats.org/drawingml/2006/picture">
+                <pic:pic xmlns:pic="http://schemas.openxmlformats.org/drawingml/2006/picture">
+                  <pic:nvPicPr>
+                    <pic:cNvPr id="1" name=""/>
+                    <pic:cNvPicPr/>
+                  </pic:nvPicPr>
+                  <pic:blipFill>
+                    <a:blip r:embed="rId6"/>
+                    <a:stretch>
+                      <a:fillRect/>
+                    </a:stretch>
+                  </pic:blipFill>
+                  <pic:spPr>
+                    <a:xfrm>
+                      <a:off x="0" y="0"/>
+                      <a:ext cx="4895850" cy="2800350"/>
+                    </a:xfrm>
+                    <a:prstGeom prst="rect">
+                      <a:avLst/>
+                    </a:prstGeom>
+                  </pic:spPr>
+                </pic:pic>
+              </a:graphicData>
+            </a:graphic>
+          </wp:inline>
+        </w:drawing>
+      </w:r>
+    </w:p>
+    <w:p>
+      <w:pPr>
+        <w:pStyle w:val="Heading3"/>
+      </w:pPr>
+      <w:r>
+        <w:lastRenderedPageBreak/>
+        <w:t>Passing Objects:</w:t>
+      </w:r>
+    </w:p>
+    <w:p>
+      <w:r>
+        <w:rPr>
+          <w:noProof/>
+        </w:rPr>
+        <w:drawing>
+          <wp:inline distT="0" distB="0" distL="0" distR="0" wp14:anchorId="58992A2B" wp14:editId="5AFD3639">
+            <wp:extent cx="5505450" cy="2927350"/>
+            <wp:effectExtent l="0" t="0" r="0" b="6350"/>
+            <wp:docPr id="6" name="Picture 6"/>
+            <wp:cNvGraphicFramePr>
+              <a:graphicFrameLocks xmlns:a="http://schemas.openxmlformats.org/drawingml/2006/main" noChangeAspect="1"/>
+            </wp:cNvGraphicFramePr>
+            <a:graphic xmlns:a="http://schemas.openxmlformats.org/drawingml/2006/main">
+              <a:graphicData uri="http://schemas.openxmlformats.org/drawingml/2006/picture">
+                <pic:pic xmlns:pic="http://schemas.openxmlformats.org/drawingml/2006/picture">
+                  <pic:nvPicPr>
+                    <pic:cNvPr id="1" name=""/>
+                    <pic:cNvPicPr/>
+                  </pic:nvPicPr>
+                  <pic:blipFill>
+                    <a:blip r:embed="rId7"/>
+                    <a:stretch>
+                      <a:fillRect/>
+                    </a:stretch>
+                  </pic:blipFill>
+                  <pic:spPr>
+                    <a:xfrm>
+                      <a:off x="0" y="0"/>
+                      <a:ext cx="5505450" cy="2927350"/>
+                    </a:xfrm>
+                    <a:prstGeom prst="rect">
+                      <a:avLst/>
+                    </a:prstGeom>
+                  </pic:spPr>
+                </pic:pic>
+              </a:graphicData>
+            </a:graphic>
+          </wp:inline>
+        </w:drawing>
+      </w:r>
+    </w:p>
+    <w:p>
+      <w:r>
+        <w:t>Props</w:t>
+      </w:r>
+      <w:r>
+        <w:t xml:space="preserve"> are only passed from top to bottom in React application's component hierarchy. There is no way to pass props up to a parent component from a child component.</w:t>
+      </w:r>
+    </w:p>
+    <w:p>
+      <w:r>
+        <w:t xml:space="preserve">It's also important to note that </w:t>
+      </w:r>
+      <w:proofErr w:type="spellStart"/>
+      <w:r>
+        <w:t>React's</w:t>
+      </w:r>
+      <w:proofErr w:type="spellEnd"/>
+      <w:r>
+        <w:t xml:space="preserve"> props are read only (immutable). As a developer, you should never mutate props but only read them in your components.</w:t>
+      </w:r>
+    </w:p>
+    <w:p>
+      <w:r>
+        <w:t>After all, props are only used to pass data from a parent to a child component React. Essentially props are just the vehicle to transport data down the component tree.</w:t>
+      </w:r>
+    </w:p>
+    <w:p>
+      <w:pPr>
+        <w:pStyle w:val="Heading3"/>
+      </w:pPr>
+      <w:r>
+        <w:t>Using stat and props together:</w:t>
+      </w:r>
+    </w:p>
+    <w:tbl>
+      <w:tblPr>
+        <w:tblStyle w:val="TableGrid"/>
+        <w:tblW w:w="0" w:type="auto"/>
+        <w:tblLook w:val="04A0" w:firstRow="1" w:lastRow="0" w:firstColumn="1" w:lastColumn="0" w:noHBand="0" w:noVBand="1"/>
+      </w:tblPr>
+      <w:tblGrid>
+        <w:gridCol w:w="9350"/>
+      </w:tblGrid>
+      <w:tr>
+        <w:tc>
+          <w:tcPr>
+            <w:tcW w:w="9350" w:type="dxa"/>
+          </w:tcPr>
+          <w:p>
+            <w:proofErr w:type="spellStart"/>
+            <w:r>
+              <w:t>const</w:t>
+            </w:r>
+            <w:proofErr w:type="spellEnd"/>
+            <w:r>
+              <w:t xml:space="preserve"> App = () =&gt; {</w:t>
+            </w:r>
+          </w:p>
+          <w:p>
+            <w:r>
+              <w:t xml:space="preserve">  </w:t>
+            </w:r>
+            <w:proofErr w:type="spellStart"/>
+            <w:r>
+              <w:t>const</w:t>
+            </w:r>
+            <w:proofErr w:type="spellEnd"/>
+            <w:r>
+              <w:t xml:space="preserve"> [greeting, </w:t>
+            </w:r>
+            <w:proofErr w:type="spellStart"/>
+            <w:r>
+              <w:t>setGreeting</w:t>
+            </w:r>
+            <w:proofErr w:type="spellEnd"/>
+            <w:r>
+              <w:t xml:space="preserve">] = </w:t>
+            </w:r>
+            <w:proofErr w:type="spellStart"/>
+            <w:r>
+              <w:t>React.useState</w:t>
+            </w:r>
+            <w:proofErr w:type="spellEnd"/>
+            <w:r>
+              <w:t>("Welcome to React");</w:t>
+            </w:r>
+          </w:p>
+          <w:p>
+            <w:r>
+              <w:t xml:space="preserve">  </w:t>
+            </w:r>
+            <w:proofErr w:type="spellStart"/>
+            <w:r>
+              <w:t>const</w:t>
+            </w:r>
+            <w:proofErr w:type="spellEnd"/>
+            <w:r>
+              <w:t xml:space="preserve"> [</w:t>
+            </w:r>
+            <w:proofErr w:type="spellStart"/>
+            <w:r>
+              <w:t>isShow</w:t>
+            </w:r>
+            <w:proofErr w:type="spellEnd"/>
+            <w:r>
+              <w:t xml:space="preserve">, </w:t>
+            </w:r>
+            <w:proofErr w:type="spellStart"/>
+            <w:r>
+              <w:t>setShow</w:t>
+            </w:r>
+            <w:proofErr w:type="spellEnd"/>
+            <w:r>
+              <w:t xml:space="preserve">] = </w:t>
+            </w:r>
+            <w:proofErr w:type="spellStart"/>
+            <w:r>
+              <w:t>React.useState</w:t>
+            </w:r>
+            <w:proofErr w:type="spellEnd"/>
+            <w:r>
+              <w:t>(true);</w:t>
+            </w:r>
+          </w:p>
+          <w:p/>
+          <w:p>
+            <w:r>
+              <w:t xml:space="preserve">  </w:t>
+            </w:r>
+            <w:proofErr w:type="spellStart"/>
+            <w:r>
+              <w:t>const</w:t>
+            </w:r>
+            <w:proofErr w:type="spellEnd"/>
+            <w:r>
+              <w:t xml:space="preserve"> </w:t>
+            </w:r>
+            <w:proofErr w:type="spellStart"/>
+            <w:r>
+              <w:t>handleToggle</w:t>
+            </w:r>
+            <w:proofErr w:type="spellEnd"/>
+            <w:r>
+              <w:t xml:space="preserve"> = () =&gt; {</w:t>
+            </w:r>
+          </w:p>
+          <w:p>
+            <w:r>
+              <w:t xml:space="preserve">    </w:t>
+            </w:r>
+            <w:proofErr w:type="spellStart"/>
+            <w:r>
+              <w:t>setShow</w:t>
+            </w:r>
+            <w:proofErr w:type="spellEnd"/>
+            <w:r>
+              <w:t>(!</w:t>
+            </w:r>
+            <w:proofErr w:type="spellStart"/>
+            <w:r>
+              <w:t>isShow</w:t>
+            </w:r>
+            <w:proofErr w:type="spellEnd"/>
+            <w:r>
+              <w:t>);</w:t>
+            </w:r>
+          </w:p>
+          <w:p>
+            <w:r>
+              <w:t xml:space="preserve">  };</w:t>
+            </w:r>
+          </w:p>
+          <w:p/>
+          <w:p>
+            <w:r>
+              <w:t xml:space="preserve">  </w:t>
+            </w:r>
+            <w:proofErr w:type="spellStart"/>
+            <w:r>
+              <w:t>const</w:t>
+            </w:r>
+            <w:proofErr w:type="spellEnd"/>
+            <w:r>
+              <w:t xml:space="preserve"> </w:t>
+            </w:r>
+            <w:proofErr w:type="spellStart"/>
+            <w:r>
+              <w:t>handleChange</w:t>
+            </w:r>
+            <w:proofErr w:type="spellEnd"/>
+            <w:r>
+              <w:t xml:space="preserve"> = (text) =&gt; {</w:t>
+            </w:r>
+          </w:p>
+          <w:p>
+            <w:r>
+              <w:t xml:space="preserve">    </w:t>
+            </w:r>
+            <w:proofErr w:type="spellStart"/>
+            <w:r>
+              <w:t>setGreeting</w:t>
+            </w:r>
+            <w:proofErr w:type="spellEnd"/>
+            <w:r>
+              <w:t>(text);</w:t>
+            </w:r>
+          </w:p>
+          <w:p>
+            <w:r>
+              <w:t xml:space="preserve">  };</w:t>
+            </w:r>
+          </w:p>
+          <w:p/>
+          <w:p>
+            <w:r>
+              <w:t xml:space="preserve">  return (</w:t>
+            </w:r>
+          </w:p>
+          <w:p>
+            <w:r>
+              <w:t xml:space="preserve">    &lt;View&gt;</w:t>
+            </w:r>
+          </w:p>
+          <w:p>
+            <w:r>
+              <w:t xml:space="preserve">      &lt;Button </w:t>
+            </w:r>
+            <w:proofErr w:type="spellStart"/>
+            <w:r>
+              <w:t>onClick</w:t>
+            </w:r>
+            <w:proofErr w:type="spellEnd"/>
+            <w:r>
+              <w:t>={</w:t>
+            </w:r>
+            <w:proofErr w:type="spellStart"/>
+            <w:r>
+              <w:t>handleToggle</w:t>
+            </w:r>
+            <w:proofErr w:type="spellEnd"/>
+            <w:r>
+              <w:t>} title="Toggle"&gt;&lt;/Button&gt;</w:t>
+            </w:r>
+          </w:p>
+          <w:p/>
+          <w:p>
+            <w:r>
+              <w:t xml:space="preserve">      &lt;</w:t>
+            </w:r>
+            <w:proofErr w:type="spellStart"/>
+            <w:r>
+              <w:t>TextInput</w:t>
+            </w:r>
+            <w:proofErr w:type="spellEnd"/>
+            <w:r>
+              <w:t xml:space="preserve"> value={greeting} </w:t>
+            </w:r>
+            <w:proofErr w:type="spellStart"/>
+            <w:r>
+              <w:t>onChangeText</w:t>
+            </w:r>
+            <w:proofErr w:type="spellEnd"/>
+            <w:r>
+              <w:t>={</w:t>
+            </w:r>
+            <w:proofErr w:type="spellStart"/>
+            <w:r>
+              <w:t>handleChange</w:t>
+            </w:r>
+            <w:proofErr w:type="spellEnd"/>
+            <w:r>
+              <w:t>} /&gt;</w:t>
+            </w:r>
+          </w:p>
+          <w:p/>
+          <w:p>
+            <w:r>
+              <w:t xml:space="preserve">      {</w:t>
+            </w:r>
+            <w:proofErr w:type="spellStart"/>
+            <w:proofErr w:type="gramStart"/>
+            <w:r>
+              <w:t>isShow</w:t>
+            </w:r>
+            <w:proofErr w:type="spellEnd"/>
+            <w:r>
+              <w:t xml:space="preserve"> ?</w:t>
+            </w:r>
+            <w:proofErr w:type="gramEnd"/>
+            <w:r>
+              <w:t xml:space="preserve"> &lt;Welcome text={greeting} /&gt; : null}</w:t>
+            </w:r>
+          </w:p>
+          <w:p>
+            <w:r>
+              <w:t xml:space="preserve">    &lt;/View&gt;</w:t>
+            </w:r>
+          </w:p>
+          <w:p>
+            <w:r>
+              <w:t xml:space="preserve">  );</w:t>
+            </w:r>
+          </w:p>
+          <w:p>
+            <w:r>
+              <w:t>};</w:t>
+            </w:r>
+          </w:p>
+          <w:p/>
+          <w:p>
+            <w:proofErr w:type="spellStart"/>
+            <w:r>
+              <w:t>const</w:t>
+            </w:r>
+            <w:proofErr w:type="spellEnd"/>
+            <w:r>
+              <w:t xml:space="preserve"> Welcome = ({ text }) =&gt; {</w:t>
+            </w:r>
+          </w:p>
+          <w:p>
+            <w:r>
+              <w:t xml:space="preserve">  return &lt;Text&gt;{text}&lt;/Text&gt;;</w:t>
+            </w:r>
+          </w:p>
+          <w:p>
+            <w:r>
+              <w:t>};</w:t>
+            </w:r>
+          </w:p>
+        </w:tc>
+      </w:tr>
+    </w:tbl>
     <w:p/>
+    <w:p>
+      <w:r>
+        <w:t>In conclusion, every time the state changes, the rendering mechanism of the affected component and all its child components get triggered.</w:t>
+      </w:r>
+    </w:p>
+    <w:p>
+      <w:pPr>
+        <w:pStyle w:val="Heading3"/>
+      </w:pPr>
+      <w:r>
+        <w:t>HOW TO PASS PROPS FROM CHILD TO PARENT COMPONENT</w:t>
+      </w:r>
+      <w:r>
+        <w:t>?</w:t>
+      </w:r>
+    </w:p>
+    <w:p>
+      <w:r>
+        <w:t>When props can only be passed from parent to child components, how can a child component communicate with its parent component?</w:t>
+      </w:r>
+    </w:p>
+    <w:p>
+      <w:r>
+        <w:t>T</w:t>
+      </w:r>
+      <w:r>
+        <w:t>he answer for it is brief: there is no way to pass props from a child to a parent component.</w:t>
+      </w:r>
+    </w:p>
+    <w:p>
+      <w:r>
+        <w:t>The code below shows a modified example where we have create Button in a separate components.</w:t>
+      </w:r>
+      <w:r>
+        <w:t xml:space="preserve"> </w:t>
+      </w:r>
+      <w:r>
+        <w:t xml:space="preserve">Because we do not have access to the </w:t>
+      </w:r>
+      <w:proofErr w:type="spellStart"/>
+      <w:r>
+        <w:t>isShow</w:t>
+      </w:r>
+      <w:proofErr w:type="spellEnd"/>
+      <w:r>
+        <w:t xml:space="preserve"> value in the App component, the application breaks.</w:t>
+      </w:r>
+      <w:r>
+        <w:t xml:space="preserve"> (This code will produce error)</w:t>
+      </w:r>
+    </w:p>
+    <w:tbl>
+      <w:tblPr>
+        <w:tblStyle w:val="TableGrid"/>
+        <w:tblW w:w="0" w:type="auto"/>
+        <w:tblLook w:val="04A0" w:firstRow="1" w:lastRow="0" w:firstColumn="1" w:lastColumn="0" w:noHBand="0" w:noVBand="1"/>
+      </w:tblPr>
+      <w:tblGrid>
+        <w:gridCol w:w="9350"/>
+      </w:tblGrid>
+      <w:tr>
+        <w:tc>
+          <w:tcPr>
+            <w:tcW w:w="9350" w:type="dxa"/>
+          </w:tcPr>
+          <w:p>
+            <w:proofErr w:type="spellStart"/>
+            <w:r>
+              <w:t>const</w:t>
+            </w:r>
+            <w:proofErr w:type="spellEnd"/>
+            <w:r>
+              <w:t xml:space="preserve"> App = () =&gt; {</w:t>
+            </w:r>
+          </w:p>
+          <w:p>
+            <w:r>
+              <w:t xml:space="preserve">  </w:t>
+            </w:r>
+            <w:proofErr w:type="spellStart"/>
+            <w:r>
+              <w:t>const</w:t>
+            </w:r>
+            <w:proofErr w:type="spellEnd"/>
+            <w:r>
+              <w:t xml:space="preserve"> [greeting, </w:t>
+            </w:r>
+            <w:proofErr w:type="spellStart"/>
+            <w:r>
+              <w:t>setGreeting</w:t>
+            </w:r>
+            <w:proofErr w:type="spellEnd"/>
+            <w:r>
+              <w:t xml:space="preserve">] = </w:t>
+            </w:r>
+            <w:proofErr w:type="spellStart"/>
+            <w:r>
+              <w:t>React.useState</w:t>
+            </w:r>
+            <w:proofErr w:type="spellEnd"/>
+            <w:r>
+              <w:t>("Welcome to React");</w:t>
+            </w:r>
+          </w:p>
+          <w:p>
+            <w:r>
+              <w:t xml:space="preserve">  </w:t>
+            </w:r>
+            <w:proofErr w:type="spellStart"/>
+            <w:r>
+              <w:t>const</w:t>
+            </w:r>
+            <w:proofErr w:type="spellEnd"/>
+            <w:r>
+              <w:t xml:space="preserve"> [</w:t>
+            </w:r>
+            <w:proofErr w:type="spellStart"/>
+            <w:r>
+              <w:t>isShow</w:t>
+            </w:r>
+            <w:proofErr w:type="spellEnd"/>
+            <w:r>
+              <w:t xml:space="preserve">, </w:t>
+            </w:r>
+            <w:proofErr w:type="spellStart"/>
+            <w:r>
+              <w:t>setShow</w:t>
+            </w:r>
+            <w:proofErr w:type="spellEnd"/>
+            <w:r>
+              <w:t xml:space="preserve">] = </w:t>
+            </w:r>
+            <w:proofErr w:type="spellStart"/>
+            <w:r>
+              <w:t>React.useState</w:t>
+            </w:r>
+            <w:proofErr w:type="spellEnd"/>
+            <w:r>
+              <w:t>(true);</w:t>
+            </w:r>
+          </w:p>
+          <w:p/>
+          <w:p>
+            <w:r>
+              <w:t xml:space="preserve">  </w:t>
+            </w:r>
+            <w:proofErr w:type="spellStart"/>
+            <w:r>
+              <w:t>const</w:t>
+            </w:r>
+            <w:proofErr w:type="spellEnd"/>
+            <w:r>
+              <w:t xml:space="preserve"> </w:t>
+            </w:r>
+            <w:proofErr w:type="spellStart"/>
+            <w:r>
+              <w:t>handleToggle</w:t>
+            </w:r>
+            <w:proofErr w:type="spellEnd"/>
+            <w:r>
+              <w:t xml:space="preserve"> = () =&gt; {</w:t>
+            </w:r>
+          </w:p>
+          <w:p>
+            <w:r>
+              <w:t xml:space="preserve">    </w:t>
+            </w:r>
+            <w:proofErr w:type="spellStart"/>
+            <w:r>
+              <w:t>setShow</w:t>
+            </w:r>
+            <w:proofErr w:type="spellEnd"/>
+            <w:r>
+              <w:t>(!</w:t>
+            </w:r>
+            <w:proofErr w:type="spellStart"/>
+            <w:r>
+              <w:t>isShow</w:t>
+            </w:r>
+            <w:proofErr w:type="spellEnd"/>
+            <w:r>
+              <w:t>);</w:t>
+            </w:r>
+          </w:p>
+          <w:p>
+            <w:r>
+              <w:t xml:space="preserve">  };</w:t>
+            </w:r>
+          </w:p>
+          <w:p/>
+          <w:p>
+            <w:r>
+              <w:t xml:space="preserve">  </w:t>
+            </w:r>
+            <w:proofErr w:type="spellStart"/>
+            <w:r>
+              <w:t>const</w:t>
+            </w:r>
+            <w:proofErr w:type="spellEnd"/>
+            <w:r>
+              <w:t xml:space="preserve"> </w:t>
+            </w:r>
+            <w:proofErr w:type="spellStart"/>
+            <w:r>
+              <w:t>handleChange</w:t>
+            </w:r>
+            <w:proofErr w:type="spellEnd"/>
+            <w:r>
+              <w:t xml:space="preserve"> = (text) =&gt; {</w:t>
+            </w:r>
+          </w:p>
+          <w:p>
+            <w:r>
+              <w:t xml:space="preserve">    </w:t>
+            </w:r>
+            <w:proofErr w:type="spellStart"/>
+            <w:r>
+              <w:t>setGreeting</w:t>
+            </w:r>
+            <w:proofErr w:type="spellEnd"/>
+            <w:r>
+              <w:t>(text);</w:t>
+            </w:r>
+          </w:p>
+          <w:p>
+            <w:r>
+              <w:t xml:space="preserve">  };</w:t>
+            </w:r>
+          </w:p>
+          <w:p/>
+          <w:p>
+            <w:r>
+              <w:t xml:space="preserve">  return (</w:t>
+            </w:r>
+          </w:p>
+          <w:p>
+            <w:r>
+              <w:t xml:space="preserve">    &lt;View&gt;</w:t>
+            </w:r>
+          </w:p>
+          <w:p>
+            <w:r>
+              <w:t xml:space="preserve">      &lt;</w:t>
+            </w:r>
+            <w:proofErr w:type="spellStart"/>
+            <w:r>
+              <w:t>CustomButton</w:t>
+            </w:r>
+            <w:proofErr w:type="spellEnd"/>
+            <w:r>
+              <w:t xml:space="preserve"> </w:t>
+            </w:r>
+            <w:proofErr w:type="spellStart"/>
+            <w:r>
+              <w:t>onClick</w:t>
+            </w:r>
+            <w:proofErr w:type="spellEnd"/>
+            <w:r>
+              <w:t>={</w:t>
+            </w:r>
+            <w:proofErr w:type="spellStart"/>
+            <w:r>
+              <w:t>handleToggle</w:t>
+            </w:r>
+            <w:proofErr w:type="spellEnd"/>
+            <w:r>
+              <w:t>} title="Toggle"&gt;&lt;/</w:t>
+            </w:r>
+            <w:proofErr w:type="spellStart"/>
+            <w:r>
+              <w:t>CustomButton</w:t>
+            </w:r>
+            <w:proofErr w:type="spellEnd"/>
+            <w:r>
+              <w:t>&gt;</w:t>
+            </w:r>
+          </w:p>
+          <w:p/>
+          <w:p>
+            <w:r>
+              <w:t xml:space="preserve">      &lt;</w:t>
+            </w:r>
+            <w:proofErr w:type="spellStart"/>
+            <w:r>
+              <w:t>TextInput</w:t>
+            </w:r>
+            <w:proofErr w:type="spellEnd"/>
+            <w:r>
+              <w:t xml:space="preserve"> value={greeting} </w:t>
+            </w:r>
+            <w:proofErr w:type="spellStart"/>
+            <w:r>
+              <w:t>onChangeText</w:t>
+            </w:r>
+            <w:proofErr w:type="spellEnd"/>
+            <w:r>
+              <w:t>={</w:t>
+            </w:r>
+            <w:proofErr w:type="spellStart"/>
+            <w:r>
+              <w:t>handleChange</w:t>
+            </w:r>
+            <w:proofErr w:type="spellEnd"/>
+            <w:r>
+              <w:t>} /&gt;</w:t>
+            </w:r>
+          </w:p>
+          <w:p/>
+          <w:p>
+            <w:r>
+              <w:t xml:space="preserve">      {</w:t>
+            </w:r>
+            <w:proofErr w:type="spellStart"/>
+            <w:proofErr w:type="gramStart"/>
+            <w:r>
+              <w:t>isShow</w:t>
+            </w:r>
+            <w:proofErr w:type="spellEnd"/>
+            <w:r>
+              <w:t xml:space="preserve"> ?</w:t>
+            </w:r>
+            <w:proofErr w:type="gramEnd"/>
+            <w:r>
+              <w:t xml:space="preserve"> &lt;Welcome text={greeting} /&gt; : null}</w:t>
+            </w:r>
+          </w:p>
+          <w:p>
+            <w:r>
+              <w:t xml:space="preserve">    &lt;/View&gt;</w:t>
+            </w:r>
+          </w:p>
+          <w:p>
+            <w:r>
+              <w:t xml:space="preserve">  );</w:t>
+            </w:r>
+          </w:p>
+          <w:p>
+            <w:r>
+              <w:lastRenderedPageBreak/>
+              <w:t>};</w:t>
+            </w:r>
+          </w:p>
+          <w:p>
+            <w:proofErr w:type="spellStart"/>
+            <w:r>
+              <w:t>const</w:t>
+            </w:r>
+            <w:proofErr w:type="spellEnd"/>
+            <w:r>
+              <w:t xml:space="preserve"> Welcome = ({ text }) =&gt; {</w:t>
+            </w:r>
+          </w:p>
+          <w:p>
+            <w:r>
+              <w:t xml:space="preserve">  return &lt;Text&gt;{text}&lt;/Text&gt;;</w:t>
+            </w:r>
+          </w:p>
+          <w:p>
+            <w:r>
+              <w:t>};</w:t>
+            </w:r>
+          </w:p>
+          <w:p/>
+          <w:p>
+            <w:r>
+              <w:t>/**Custom Button Component */</w:t>
+            </w:r>
+          </w:p>
+          <w:p>
+            <w:proofErr w:type="spellStart"/>
+            <w:r>
+              <w:t>const</w:t>
+            </w:r>
+            <w:proofErr w:type="spellEnd"/>
+            <w:r>
+              <w:t xml:space="preserve"> </w:t>
+            </w:r>
+            <w:proofErr w:type="spellStart"/>
+            <w:r>
+              <w:t>CustomButton</w:t>
+            </w:r>
+            <w:proofErr w:type="spellEnd"/>
+            <w:r>
+              <w:t xml:space="preserve"> = ({ label }) =&gt; {</w:t>
+            </w:r>
+          </w:p>
+          <w:p>
+            <w:r>
+              <w:t xml:space="preserve">  </w:t>
+            </w:r>
+            <w:proofErr w:type="spellStart"/>
+            <w:r>
+              <w:t>const</w:t>
+            </w:r>
+            <w:proofErr w:type="spellEnd"/>
+            <w:r>
+              <w:t xml:space="preserve"> [</w:t>
+            </w:r>
+            <w:proofErr w:type="spellStart"/>
+            <w:r>
+              <w:t>isShow</w:t>
+            </w:r>
+            <w:proofErr w:type="spellEnd"/>
+            <w:r>
+              <w:t xml:space="preserve">, </w:t>
+            </w:r>
+            <w:proofErr w:type="spellStart"/>
+            <w:r>
+              <w:t>setShow</w:t>
+            </w:r>
+            <w:proofErr w:type="spellEnd"/>
+            <w:r>
+              <w:t xml:space="preserve">] = </w:t>
+            </w:r>
+            <w:proofErr w:type="spellStart"/>
+            <w:r>
+              <w:t>useState</w:t>
+            </w:r>
+            <w:proofErr w:type="spellEnd"/>
+            <w:r>
+              <w:t>(true);</w:t>
+            </w:r>
+          </w:p>
+          <w:p/>
+          <w:p>
+            <w:r>
+              <w:t xml:space="preserve">  </w:t>
+            </w:r>
+            <w:proofErr w:type="spellStart"/>
+            <w:r>
+              <w:t>const</w:t>
+            </w:r>
+            <w:proofErr w:type="spellEnd"/>
+            <w:r>
+              <w:t xml:space="preserve"> </w:t>
+            </w:r>
+            <w:proofErr w:type="spellStart"/>
+            <w:r>
+              <w:t>handleToggle</w:t>
+            </w:r>
+            <w:proofErr w:type="spellEnd"/>
+            <w:r>
+              <w:t xml:space="preserve"> = () =&gt; {</w:t>
+            </w:r>
+          </w:p>
+          <w:p>
+            <w:r>
+              <w:t xml:space="preserve">    </w:t>
+            </w:r>
+            <w:proofErr w:type="spellStart"/>
+            <w:r>
+              <w:t>setShow</w:t>
+            </w:r>
+            <w:proofErr w:type="spellEnd"/>
+            <w:r>
+              <w:t>(!</w:t>
+            </w:r>
+            <w:proofErr w:type="spellStart"/>
+            <w:r>
+              <w:t>isShow</w:t>
+            </w:r>
+            <w:proofErr w:type="spellEnd"/>
+            <w:r>
+              <w:t>);</w:t>
+            </w:r>
+          </w:p>
+          <w:p>
+            <w:r>
+              <w:t xml:space="preserve">  };</w:t>
+            </w:r>
+          </w:p>
+          <w:p/>
+          <w:p>
+            <w:r>
+              <w:t xml:space="preserve">  return &lt;Button </w:t>
+            </w:r>
+            <w:proofErr w:type="spellStart"/>
+            <w:r>
+              <w:t>onClick</w:t>
+            </w:r>
+            <w:proofErr w:type="spellEnd"/>
+            <w:r>
+              <w:t>={</w:t>
+            </w:r>
+            <w:proofErr w:type="spellStart"/>
+            <w:r>
+              <w:t>handleToggle</w:t>
+            </w:r>
+            <w:proofErr w:type="spellEnd"/>
+            <w:r>
+              <w:t>} title={label}&gt;&lt;/Button&gt;;</w:t>
+            </w:r>
+          </w:p>
+          <w:p>
+            <w:r>
+              <w:t>};</w:t>
+            </w:r>
+          </w:p>
+        </w:tc>
+      </w:tr>
+    </w:tbl>
+    <w:p/>
+    <w:p>
+      <w:r>
+        <w:t>App component passes down a function in the props to the Button component. The function, named callback handler in React (because it is passed from component to component via props and calls back to the origin component), is used for the click handler in the Button component.</w:t>
+      </w:r>
+    </w:p>
+    <w:p>
+      <w:r>
+        <w:rPr>
+          <w:b/>
+        </w:rPr>
+        <w:t>Conclusion:</w:t>
+      </w:r>
+      <w:r>
+        <w:rPr>
+          <w:b/>
+        </w:rPr>
+        <w:t xml:space="preserve"> </w:t>
+      </w:r>
+      <w:bookmarkStart w:id="0" w:name="_GoBack"/>
+      <w:r>
+        <w:t>there is no way passing props from a child to a parent component. But you can always pass functions from parent to child components, whereas the child components make use of these functions and the functions may change the state in a parent component above. Once the state has changed, the state is passed down as props again. All affected components will render again.</w:t>
+      </w:r>
+      <w:bookmarkEnd w:id="0"/>
+    </w:p>
     <w:p>
       <w:pPr>
         <w:pStyle w:val="Heading2"/>
@@ -4548,16 +5577,7 @@
           <w:sz w:val="36"/>
           <w:szCs w:val="36"/>
         </w:rPr>
-        <w:t xml:space="preserve"> (Hint: Use State and Data Array for Flat</w:t>
-      </w:r>
-      <w:bookmarkStart w:id="0" w:name="_GoBack"/>
-      <w:bookmarkEnd w:id="0"/>
-      <w:r>
-        <w:rPr>
-          <w:sz w:val="36"/>
-          <w:szCs w:val="36"/>
-        </w:rPr>
-        <w:t>List)</w:t>
+        <w:t xml:space="preserve"> (Hint: Use State and Data Array for FlatList)</w:t>
       </w:r>
     </w:p>
     <w:p>

</xml_diff>

<commit_message>
Updates (Mid Term) Slide, Code
</commit_message>
<xml_diff>
--- a/LabManual/MAD-LabManual.docx
+++ b/LabManual/MAD-LabManual.docx
@@ -4522,6 +4522,15 @@
     </w:p>
     <w:p>
       <w:pPr>
+        <w:pStyle w:val="Heading1"/>
+        <w:jc w:val="center"/>
+      </w:pPr>
+      <w:r>
+        <w:t>Lab5:</w:t>
+      </w:r>
+    </w:p>
+    <w:p>
+      <w:pPr>
         <w:pStyle w:val="Heading2"/>
       </w:pPr>
       <w:r>
@@ -4595,6 +4604,7 @@
         <w:pStyle w:val="Heading3"/>
       </w:pPr>
       <w:r>
+        <w:lastRenderedPageBreak/>
         <w:t>Passing String:</w:t>
       </w:r>
     </w:p>
@@ -4645,7 +4655,6 @@
         <w:pStyle w:val="Heading3"/>
       </w:pPr>
       <w:r>
-        <w:lastRenderedPageBreak/>
         <w:t>Passing Objects:</w:t>
       </w:r>
     </w:p>
@@ -4693,6 +4702,35 @@
     </w:p>
     <w:p>
       <w:r>
+        <w:t>&lt;Welcome</w:t>
+      </w:r>
+      <w:r>
+        <w:t xml:space="preserve"> text=”</w:t>
+      </w:r>
+      <w:proofErr w:type="spellStart"/>
+      <w:r>
+        <w:t>propText</w:t>
+      </w:r>
+      <w:proofErr w:type="spellEnd"/>
+      <w:r>
+        <w:t>”</w:t>
+      </w:r>
+      <w:r>
+        <w:t>&gt; &lt;Text&gt;Hello&lt;/Text&gt;</w:t>
+      </w:r>
+    </w:p>
+    <w:p>
+      <w:r>
+        <w:t>&lt;Text&gt;Hello&lt;/Text&gt;</w:t>
+      </w:r>
+    </w:p>
+    <w:p>
+      <w:r>
+        <w:t>&lt;/Welcome&gt;</w:t>
+      </w:r>
+    </w:p>
+    <w:p>
+      <w:r>
         <w:t>Props</w:t>
       </w:r>
       <w:r>
@@ -4714,6 +4752,7 @@
     </w:p>
     <w:p>
       <w:r>
+        <w:lastRenderedPageBreak/>
         <w:t>After all, props are only used to pass data from a parent to a child component React. Essentially props are just the vehicle to transport data down the component tree.</w:t>
       </w:r>
     </w:p>
@@ -4722,7 +4761,15 @@
         <w:pStyle w:val="Heading3"/>
       </w:pPr>
       <w:r>
-        <w:t>Using stat and props together:</w:t>
+        <w:t>Using stat</w:t>
+      </w:r>
+      <w:r>
+        <w:t>e</w:t>
+      </w:r>
+      <w:bookmarkStart w:id="0" w:name="_GoBack"/>
+      <w:bookmarkEnd w:id="0"/>
+      <w:r>
+        <w:t xml:space="preserve"> and props together:</w:t>
       </w:r>
     </w:p>
     <w:tbl>
@@ -5092,6 +5139,7 @@
           <w:p>
             <w:proofErr w:type="spellStart"/>
             <w:r>
+              <w:lastRenderedPageBreak/>
               <w:t>const</w:t>
             </w:r>
             <w:proofErr w:type="spellEnd"/>
@@ -5362,7 +5410,6 @@
           </w:p>
           <w:p>
             <w:r>
-              <w:lastRenderedPageBreak/>
               <w:t>};</w:t>
             </w:r>
           </w:p>
@@ -5544,11 +5591,13 @@
         </w:rPr>
         <w:t xml:space="preserve"> </w:t>
       </w:r>
-      <w:bookmarkStart w:id="0" w:name="_GoBack"/>
-      <w:r>
-        <w:t>there is no way passing props from a child to a parent component. But you can always pass functions from parent to child components, whereas the child components make use of these functions and the functions may change the state in a parent component above. Once the state has changed, the state is passed down as props again. All affected components will render again.</w:t>
-      </w:r>
-      <w:bookmarkEnd w:id="0"/>
+      <w:r>
+        <w:t xml:space="preserve">there is no way passing props from a child to a parent component. But you can always pass functions from parent to child components, whereas the child components make </w:t>
+      </w:r>
+      <w:r>
+        <w:lastRenderedPageBreak/>
+        <w:t>use of these functions and the functions may change the state in a parent component above. Once the state has changed, the state is passed down as props again. All affected components will render again.</w:t>
+      </w:r>
     </w:p>
     <w:p>
       <w:pPr>

</xml_diff>